<commit_message>
Added Template Doku, ImageWidth template
</commit_message>
<xml_diff>
--- a/XCameraManager/template.docx
+++ b/XCameraManager/template.docx
@@ -5,8 +5,6 @@
     <w:p>
       <w:pPr>
         <w:rPr>
-          <w:b/>
-          <w:color w:val="FF0000"/>
           <w:sz w:val="32"/>
           <w:szCs w:val="32"/>
         </w:rPr>
@@ -14,79 +12,355 @@
       <w:r>
         <w:rPr>
           <w:b/>
-          <w:color w:val="FF0000"/>
           <w:sz w:val="32"/>
           <w:szCs w:val="32"/>
         </w:rPr>
         <w:t>${Project}</w:t>
       </w:r>
-      <w:proofErr w:type="spellStart"/>
-      <w:r>
-        <w:rPr>
-          <w:b/>
-          <w:color w:val="FF0000"/>
-          <w:sz w:val="32"/>
-          <w:szCs w:val="32"/>
-        </w:rPr>
-        <w:t>cccc</w:t>
-      </w:r>
-      <w:proofErr w:type="spellEnd"/>
-      <w:r>
-        <w:rPr>
-          <w:b/>
-          <w:color w:val="FF0000"/>
-          <w:sz w:val="32"/>
-          <w:szCs w:val="32"/>
-        </w:rPr>
-        <w:t xml:space="preserve"> </w:t>
-      </w:r>
-      <w:r>
-        <w:rPr>
-          <w:color w:val="FF0000"/>
-          <w:sz w:val="32"/>
-          <w:szCs w:val="32"/>
-        </w:rPr>
-        <w:t>und mehr</w:t>
-      </w:r>
-      <w:proofErr w:type="spellStart"/>
     </w:p>
     <w:p>
+      <w:pPr>
+        <w:pStyle w:val="Listenabsatz"/>
+        <w:numPr>
+          <w:ilvl w:val="0"/>
+          <w:numId w:val="2"/>
+        </w:numPr>
+        <w:rPr>
+          <w:color w:val="000000" w:themeColor="text1"/>
+        </w:rPr>
+      </w:pPr>
+      <w:r>
+        <w:rPr>
+          <w:color w:val="000000" w:themeColor="text1"/>
+        </w:rPr>
+        <w:t>${</w:t>
+      </w:r>
+      <w:proofErr w:type="spellStart"/>
+      <w:r>
+        <w:rPr>
+          <w:color w:val="000000" w:themeColor="text1"/>
+        </w:rPr>
+        <w:t>SearchBuilding</w:t>
+      </w:r>
       <w:proofErr w:type="spellEnd"/>
+      <w:r>
+        <w:rPr>
+          <w:color w:val="000000" w:themeColor="text1"/>
+        </w:rPr>
+        <w:t>}</w:t>
+      </w:r>
+    </w:p>
+    <w:p>
+      <w:pPr>
+        <w:pStyle w:val="Listenabsatz"/>
+        <w:numPr>
+          <w:ilvl w:val="0"/>
+          <w:numId w:val="3"/>
+        </w:numPr>
+        <w:rPr>
+          <w:color w:val="000000" w:themeColor="text1"/>
+        </w:rPr>
+      </w:pPr>
+      <w:r>
+        <w:rPr>
+          <w:color w:val="000000" w:themeColor="text1"/>
+        </w:rPr>
+        <w:t>${</w:t>
+      </w:r>
+      <w:proofErr w:type="spellStart"/>
+      <w:r>
+        <w:rPr>
+          <w:color w:val="000000" w:themeColor="text1"/>
+        </w:rPr>
+        <w:t>SearchFloor</w:t>
+      </w:r>
+      <w:proofErr w:type="spellEnd"/>
+      <w:r>
+        <w:rPr>
+          <w:color w:val="000000" w:themeColor="text1"/>
+        </w:rPr>
+        <w:t>}</w:t>
+      </w:r>
+    </w:p>
+    <w:p>
+      <w:pPr>
+        <w:pStyle w:val="Listenabsatz"/>
+        <w:numPr>
+          <w:ilvl w:val="0"/>
+          <w:numId w:val="3"/>
+        </w:numPr>
+        <w:rPr>
+          <w:color w:val="000000" w:themeColor="text1"/>
+        </w:rPr>
+      </w:pPr>
+      <w:r>
+        <w:rPr>
+          <w:color w:val="000000" w:themeColor="text1"/>
+        </w:rPr>
+        <w:t>${</w:t>
+      </w:r>
+      <w:proofErr w:type="spellStart"/>
+      <w:r>
+        <w:rPr>
+          <w:color w:val="000000" w:themeColor="text1"/>
+        </w:rPr>
+        <w:t>SearchFlat</w:t>
+      </w:r>
+      <w:proofErr w:type="spellEnd"/>
+      <w:r>
+        <w:rPr>
+          <w:color w:val="000000" w:themeColor="text1"/>
+        </w:rPr>
+        <w:t>}</w:t>
+      </w:r>
+      <w:bookmarkStart w:id="0" w:name="_GoBack"/>
+      <w:bookmarkEnd w:id="0"/>
+    </w:p>
+    <w:p>
+      <w:pPr>
+        <w:pStyle w:val="Listenabsatz"/>
+        <w:numPr>
+          <w:ilvl w:val="0"/>
+          <w:numId w:val="3"/>
+        </w:numPr>
+        <w:rPr>
+          <w:color w:val="000000" w:themeColor="text1"/>
+        </w:rPr>
+      </w:pPr>
+      <w:r>
+        <w:rPr>
+          <w:color w:val="000000" w:themeColor="text1"/>
+        </w:rPr>
+        <w:t>${</w:t>
+      </w:r>
+      <w:proofErr w:type="spellStart"/>
+      <w:r>
+        <w:rPr>
+          <w:color w:val="000000" w:themeColor="text1"/>
+        </w:rPr>
+        <w:t>SearchRoom</w:t>
+      </w:r>
+      <w:proofErr w:type="spellEnd"/>
+      <w:r>
+        <w:rPr>
+          <w:color w:val="000000" w:themeColor="text1"/>
+        </w:rPr>
+        <w:t>}</w:t>
+      </w:r>
+    </w:p>
+    <w:p>
+      <w:pPr>
+        <w:pStyle w:val="Listenabsatz"/>
+        <w:numPr>
+          <w:ilvl w:val="0"/>
+          <w:numId w:val="3"/>
+        </w:numPr>
+        <w:rPr>
+          <w:color w:val="000000" w:themeColor="text1"/>
+        </w:rPr>
+      </w:pPr>
+      <w:r>
+        <w:rPr>
+          <w:color w:val="000000" w:themeColor="text1"/>
+        </w:rPr>
+        <w:t>${</w:t>
+      </w:r>
+      <w:proofErr w:type="spellStart"/>
+      <w:r>
+        <w:rPr>
+          <w:color w:val="000000" w:themeColor="text1"/>
+        </w:rPr>
+        <w:t>SearchComment</w:t>
+      </w:r>
+      <w:proofErr w:type="spellEnd"/>
+      <w:r>
+        <w:rPr>
+          <w:color w:val="000000" w:themeColor="text1"/>
+        </w:rPr>
+        <w:t>}</w:t>
+      </w:r>
+    </w:p>
+    <w:p>
+      <w:pPr>
+        <w:pStyle w:val="Listenabsatz"/>
+        <w:numPr>
+          <w:ilvl w:val="0"/>
+          <w:numId w:val="3"/>
+        </w:numPr>
+        <w:rPr>
+          <w:color w:val="000000" w:themeColor="text1"/>
+        </w:rPr>
+      </w:pPr>
+      <w:r>
+        <w:rPr>
+          <w:color w:val="000000" w:themeColor="text1"/>
+        </w:rPr>
+        <w:t>${</w:t>
+      </w:r>
+      <w:proofErr w:type="spellStart"/>
+      <w:r>
+        <w:rPr>
+          <w:color w:val="000000" w:themeColor="text1"/>
+        </w:rPr>
+        <w:t>SearchStartDate</w:t>
+      </w:r>
+      <w:proofErr w:type="spellEnd"/>
+      <w:r>
+        <w:rPr>
+          <w:color w:val="000000" w:themeColor="text1"/>
+        </w:rPr>
+        <w:t>}</w:t>
+      </w:r>
+    </w:p>
+    <w:p>
+      <w:pPr>
+        <w:pStyle w:val="Listenabsatz"/>
+        <w:numPr>
+          <w:ilvl w:val="0"/>
+          <w:numId w:val="3"/>
+        </w:numPr>
+        <w:rPr>
+          <w:color w:val="000000" w:themeColor="text1"/>
+        </w:rPr>
+      </w:pPr>
+      <w:r>
+        <w:rPr>
+          <w:color w:val="000000" w:themeColor="text1"/>
+        </w:rPr>
+        <w:t>${</w:t>
+      </w:r>
+      <w:proofErr w:type="spellStart"/>
+      <w:r>
+        <w:rPr>
+          <w:color w:val="000000" w:themeColor="text1"/>
+        </w:rPr>
+        <w:t>SearchEndDate</w:t>
+      </w:r>
+      <w:proofErr w:type="spellEnd"/>
+      <w:r>
+        <w:rPr>
+          <w:color w:val="000000" w:themeColor="text1"/>
+        </w:rPr>
+        <w:t>}</w:t>
+      </w:r>
+    </w:p>
+    <w:p>
+      <w:pPr>
+        <w:pStyle w:val="Listenabsatz"/>
+        <w:numPr>
+          <w:ilvl w:val="0"/>
+          <w:numId w:val="3"/>
+        </w:numPr>
+        <w:rPr>
+          <w:color w:val="000000" w:themeColor="text1"/>
+        </w:rPr>
+      </w:pPr>
+      <w:r>
+        <w:rPr>
+          <w:color w:val="000000" w:themeColor="text1"/>
+        </w:rPr>
+        <w:t>${</w:t>
+      </w:r>
+      <w:proofErr w:type="spellStart"/>
+      <w:r>
+        <w:rPr>
+          <w:color w:val="000000" w:themeColor="text1"/>
+        </w:rPr>
+        <w:t>ImageCount</w:t>
+      </w:r>
+      <w:proofErr w:type="spellEnd"/>
+      <w:r>
+        <w:rPr>
+          <w:color w:val="000000" w:themeColor="text1"/>
+        </w:rPr>
+        <w:t>}</w:t>
+      </w:r>
     </w:p>
     <w:tbl>
       <w:tblPr>
         <w:tblStyle w:val="Tabellenraster"/>
         <w:tblW w:w="0" w:type="auto"/>
+        <w:tblBorders>
+          <w:top w:val="none" w:sz="0" w:space="0" w:color="auto"/>
+          <w:left w:val="none" w:sz="0" w:space="0" w:color="auto"/>
+          <w:bottom w:val="none" w:sz="0" w:space="0" w:color="auto"/>
+          <w:right w:val="none" w:sz="0" w:space="0" w:color="auto"/>
+        </w:tblBorders>
         <w:tblLook w:val="04A0" w:firstRow="1" w:lastRow="0" w:firstColumn="1" w:lastColumn="0" w:noHBand="0" w:noVBand="1"/>
       </w:tblPr>
       <w:tblGrid>
-        <w:gridCol w:w="2265"/>
-        <w:gridCol w:w="2265"/>
-        <w:gridCol w:w="2266"/>
-        <w:gridCol w:w="2266"/>
+        <w:gridCol w:w="3617"/>
+        <w:gridCol w:w="5455"/>
       </w:tblGrid>
       <w:tr>
         <w:tc>
           <w:tcPr>
-            <w:tcW w:w="2265" w:type="dxa"/>
+            <w:tcW w:w="3119" w:type="dxa"/>
+            <w:shd w:val="clear" w:color="auto" w:fill="D9D9D9" w:themeFill="background1" w:themeFillShade="D9"/>
           </w:tcPr>
-          <w:p/>
+          <w:p>
+            <w:pPr>
+              <w:jc w:val="center"/>
+              <w:rPr>
+                <w:b/>
+              </w:rPr>
+            </w:pPr>
+            <w:r>
+              <w:rPr>
+                <w:b/>
+              </w:rPr>
+              <w:t>Bilder</w:t>
+            </w:r>
+          </w:p>
         </w:tc>
         <w:tc>
           <w:tcPr>
-            <w:tcW w:w="2265" w:type="dxa"/>
+            <w:tcW w:w="5943" w:type="dxa"/>
+            <w:shd w:val="clear" w:color="auto" w:fill="D9D9D9" w:themeFill="background1" w:themeFillShade="D9"/>
           </w:tcPr>
-          <w:p/>
+          <w:p>
+            <w:pPr>
+              <w:jc w:val="center"/>
+              <w:rPr>
+                <w:b/>
+              </w:rPr>
+            </w:pPr>
+            <w:r>
+              <w:rPr>
+                <w:b/>
+              </w:rPr>
+              <w:t>Informationen</w:t>
+            </w:r>
+          </w:p>
+        </w:tc>
+      </w:tr>
+      <w:tr>
+        <w:tc>
+          <w:tcPr>
+            <w:tcW w:w="3119" w:type="dxa"/>
+          </w:tcPr>
+          <w:p>
+            <w:r>
+              <w:t>${</w:t>
+            </w:r>
+            <w:proofErr w:type="spellStart"/>
+            <w:proofErr w:type="gramStart"/>
+            <w:r>
+              <w:t>PictureTable</w:t>
+            </w:r>
+            <w:proofErr w:type="spellEnd"/>
+            <w:r>
+              <w:t>}</w:t>
+            </w:r>
+            <w:r>
+              <w:t xml:space="preserve">   </w:t>
+            </w:r>
+            <w:proofErr w:type="gramEnd"/>
+          </w:p>
         </w:tc>
         <w:tc>
           <w:tcPr>
-            <w:tcW w:w="2266" w:type="dxa"/>
-          </w:tcPr>
-          <w:p/>
-        </w:tc>
-        <w:tc>
-          <w:tcPr>
-            <w:tcW w:w="2266" w:type="dxa"/>
+            <w:tcW w:w="5943" w:type="dxa"/>
           </w:tcPr>
           <w:p/>
         </w:tc>
@@ -94,27 +368,120 @@
       <w:tr>
         <w:tc>
           <w:tcPr>
-            <w:tcW w:w="2265" w:type="dxa"/>
+            <w:tcW w:w="3119" w:type="dxa"/>
           </w:tcPr>
-          <w:p/>
+          <w:p>
+            <w:r>
+              <w:t>${Picture}</w:t>
+            </w:r>
+          </w:p>
+          <w:p>
+            <w:r>
+              <w:rPr>
+                <w:noProof/>
+              </w:rPr>
+              <w:drawing>
+                <wp:inline distT="0" distB="0" distL="0" distR="0">
+                  <wp:extent cx="2160000" cy="603668"/>
+                  <wp:effectExtent l="0" t="0" r="0" b="6350"/>
+                  <wp:docPr id="3" name="Grafik 3"/>
+                  <wp:cNvGraphicFramePr>
+                    <a:graphicFrameLocks xmlns:a="http://schemas.openxmlformats.org/drawingml/2006/main" noChangeAspect="1"/>
+                  </wp:cNvGraphicFramePr>
+                  <a:graphic xmlns:a="http://schemas.openxmlformats.org/drawingml/2006/main">
+                    <a:graphicData uri="http://schemas.openxmlformats.org/drawingml/2006/picture">
+                      <pic:pic xmlns:pic="http://schemas.openxmlformats.org/drawingml/2006/picture">
+                        <pic:nvPicPr>
+                          <pic:cNvPr id="3" name="Width.png"/>
+                          <pic:cNvPicPr/>
+                        </pic:nvPicPr>
+                        <pic:blipFill>
+                          <a:blip r:embed="rId7" cstate="print">
+                            <a:extLst>
+                              <a:ext uri="{28A0092B-C50C-407E-A947-70E740481C1C}">
+                                <a14:useLocalDpi xmlns:a14="http://schemas.microsoft.com/office/drawing/2010/main" val="0"/>
+                              </a:ext>
+                            </a:extLst>
+                          </a:blip>
+                          <a:stretch>
+                            <a:fillRect/>
+                          </a:stretch>
+                        </pic:blipFill>
+                        <pic:spPr>
+                          <a:xfrm>
+                            <a:off x="0" y="0"/>
+                            <a:ext cx="2160000" cy="603668"/>
+                          </a:xfrm>
+                          <a:prstGeom prst="rect">
+                            <a:avLst/>
+                          </a:prstGeom>
+                        </pic:spPr>
+                      </pic:pic>
+                    </a:graphicData>
+                  </a:graphic>
+                </wp:inline>
+              </w:drawing>
+            </w:r>
+          </w:p>
+          <w:p>
+            <w:pPr>
+              <w:rPr>
+                <w:sz w:val="16"/>
+                <w:szCs w:val="16"/>
+              </w:rPr>
+            </w:pPr>
+            <w:r>
+              <w:rPr>
+                <w:sz w:val="16"/>
+                <w:szCs w:val="16"/>
+              </w:rPr>
+              <w:t>${</w:t>
+            </w:r>
+            <w:proofErr w:type="spellStart"/>
+            <w:r>
+              <w:rPr>
+                <w:sz w:val="16"/>
+                <w:szCs w:val="16"/>
+              </w:rPr>
+              <w:t>PictureDate</w:t>
+            </w:r>
+            <w:proofErr w:type="spellEnd"/>
+            <w:r>
+              <w:rPr>
+                <w:sz w:val="16"/>
+                <w:szCs w:val="16"/>
+              </w:rPr>
+              <w:t>}</w:t>
+            </w:r>
+          </w:p>
         </w:tc>
         <w:tc>
           <w:tcPr>
-            <w:tcW w:w="2265" w:type="dxa"/>
+            <w:tcW w:w="5943" w:type="dxa"/>
+            <w:shd w:val="clear" w:color="auto" w:fill="auto"/>
           </w:tcPr>
-          <w:p/>
-        </w:tc>
-        <w:tc>
-          <w:tcPr>
-            <w:tcW w:w="2266" w:type="dxa"/>
-          </w:tcPr>
-          <w:p/>
-        </w:tc>
-        <w:tc>
-          <w:tcPr>
-            <w:tcW w:w="2266" w:type="dxa"/>
-          </w:tcPr>
-          <w:p/>
+          <w:p>
+            <w:r>
+              <w:t>${Building}</w:t>
+            </w:r>
+            <w:r>
+              <w:br/>
+              <w:t>${Floor}</w:t>
+            </w:r>
+            <w:r>
+              <w:br/>
+              <w:t>${Flat}</w:t>
+            </w:r>
+            <w:r>
+              <w:br/>
+              <w:t>${Room}</w:t>
+            </w:r>
+          </w:p>
+          <w:p>
+            <w:r>
+              <w:t>${Comment}</w:t>
+            </w:r>
+          </w:p>
         </w:tc>
       </w:tr>
     </w:tbl>
@@ -123,80 +490,35 @@
     <w:tbl>
       <w:tblPr>
         <w:tblStyle w:val="Tabellenraster"/>
-        <w:tblW w:w="0" w:type="auto"/>
+        <w:tblW w:w="9145" w:type="dxa"/>
         <w:tblLook w:val="04A0" w:firstRow="1" w:lastRow="0" w:firstColumn="1" w:lastColumn="0" w:noHBand="0" w:noVBand="1"/>
       </w:tblPr>
       <w:tblGrid>
-        <w:gridCol w:w="4531"/>
-        <w:gridCol w:w="4531"/>
+        <w:gridCol w:w="3019"/>
+        <w:gridCol w:w="6126"/>
       </w:tblGrid>
       <w:tr>
         <w:tc>
           <w:tcPr>
-            <w:tcW w:w="4531" w:type="dxa"/>
-            <w:shd w:val="clear" w:color="auto" w:fill="D9D9D9" w:themeFill="background1" w:themeFillShade="D9"/>
+            <w:tcW w:w="3019" w:type="dxa"/>
           </w:tcPr>
           <w:p>
-            <w:pPr>
-              <w:rPr>
-                <w:b/>
-              </w:rPr>
-            </w:pPr>
-            <w:r>
-              <w:rPr>
-                <w:b/>
-              </w:rPr>
-              <w:t>Spalte1</w:t>
+            <w:r>
+              <w:t>${</w:t>
+            </w:r>
+            <w:proofErr w:type="spellStart"/>
+            <w:r>
+              <w:t>PictureTable</w:t>
+            </w:r>
+            <w:proofErr w:type="spellEnd"/>
+            <w:r>
+              <w:t xml:space="preserve">}  </w:t>
             </w:r>
           </w:p>
         </w:tc>
         <w:tc>
           <w:tcPr>
-            <w:tcW w:w="4531" w:type="dxa"/>
-            <w:shd w:val="clear" w:color="auto" w:fill="D9D9D9" w:themeFill="background1" w:themeFillShade="D9"/>
-          </w:tcPr>
-          <w:p>
-            <w:pPr>
-              <w:rPr>
-                <w:b/>
-              </w:rPr>
-            </w:pPr>
-            <w:r>
-              <w:rPr>
-                <w:b/>
-              </w:rPr>
-              <w:t>Spalte2</w:t>
-            </w:r>
-          </w:p>
-        </w:tc>
-      </w:tr>
-      <w:tr>
-        <w:tc>
-          <w:tcPr>
-            <w:tcW w:w="4531" w:type="dxa"/>
-          </w:tcPr>
-          <w:p>
-            <w:r>
-              <w:t>${</w:t>
-            </w:r>
-            <w:proofErr w:type="spellStart"/>
-            <w:proofErr w:type="gramStart"/>
-            <w:r>
-              <w:t>PictureTable</w:t>
-            </w:r>
-            <w:proofErr w:type="spellEnd"/>
-            <w:r>
-              <w:t>}</w:t>
-            </w:r>
-            <w:r>
-              <w:t xml:space="preserve">   </w:t>
-            </w:r>
-            <w:proofErr w:type="gramEnd"/>
-          </w:p>
-        </w:tc>
-        <w:tc>
-          <w:tcPr>
-            <w:tcW w:w="4531" w:type="dxa"/>
+            <w:tcW w:w="6126" w:type="dxa"/>
           </w:tcPr>
           <w:p/>
         </w:tc>
@@ -204,236 +526,78 @@
       <w:tr>
         <w:tc>
           <w:tcPr>
-            <w:tcW w:w="4531" w:type="dxa"/>
+            <w:tcW w:w="3019" w:type="dxa"/>
           </w:tcPr>
           <w:p>
             <w:r>
-              <w:t>${</w:t>
-            </w:r>
-            <w:proofErr w:type="spellStart"/>
-            <w:r>
-              <w:t>PictureName</w:t>
-            </w:r>
-            <w:proofErr w:type="spellEnd"/>
-            <w:r>
-              <w:t>}</w:t>
-            </w:r>
-          </w:p>
-          <w:p>
-            <w:r>
-              <w:t>${Picture}</w:t>
-            </w:r>
-          </w:p>
-          <w:p>
-            <w:pPr>
-              <w:rPr>
-                <w:sz w:val="16"/>
-                <w:szCs w:val="16"/>
-              </w:rPr>
-            </w:pPr>
-            <w:r>
-              <w:rPr>
-                <w:sz w:val="16"/>
-                <w:szCs w:val="16"/>
-              </w:rPr>
-              <w:t>${</w:t>
-            </w:r>
-            <w:proofErr w:type="spellStart"/>
-            <w:r>
-              <w:rPr>
-                <w:sz w:val="16"/>
-                <w:szCs w:val="16"/>
-              </w:rPr>
-              <w:t>PictureDate</w:t>
-            </w:r>
-            <w:proofErr w:type="spellEnd"/>
-            <w:r>
-              <w:rPr>
-                <w:sz w:val="16"/>
-                <w:szCs w:val="16"/>
-              </w:rPr>
-              <w:t>}</w:t>
+              <w:t>${Comment}</w:t>
             </w:r>
           </w:p>
         </w:tc>
         <w:tc>
           <w:tcPr>
-            <w:tcW w:w="4531" w:type="dxa"/>
-            <w:shd w:val="clear" w:color="auto" w:fill="404040" w:themeFill="text1" w:themeFillTint="BF"/>
+            <w:tcW w:w="6126" w:type="dxa"/>
           </w:tcPr>
           <w:p>
             <w:r>
-              <w:t>${Project}</w:t>
+              <w:t>${Picture}</w:t>
             </w:r>
           </w:p>
           <w:p>
             <w:r>
-              <w:t>${Building}</w:t>
-            </w:r>
-            <w:r>
-              <w:br/>
-            </w:r>
-            <w:r>
-              <w:t>${Floor}</w:t>
-            </w:r>
-            <w:r>
-              <w:br/>
-            </w:r>
-            <w:r>
-              <w:t>${Flat}</w:t>
-            </w:r>
-            <w:r>
-              <w:br/>
-            </w:r>
-            <w:r>
-              <w:t>${Room}</w:t>
-            </w:r>
-          </w:p>
-          <w:p>
-            <w:r>
-              <w:t>${Comment}</w:t>
+              <w:rPr>
+                <w:noProof/>
+              </w:rPr>
+              <w:drawing>
+                <wp:inline distT="0" distB="0" distL="0" distR="0" wp14:anchorId="4332AD63" wp14:editId="0A3296F8">
+                  <wp:extent cx="3748981" cy="1047750"/>
+                  <wp:effectExtent l="0" t="0" r="4445" b="0"/>
+                  <wp:docPr id="1" name="Grafik 1"/>
+                  <wp:cNvGraphicFramePr>
+                    <a:graphicFrameLocks xmlns:a="http://schemas.openxmlformats.org/drawingml/2006/main" noChangeAspect="1"/>
+                  </wp:cNvGraphicFramePr>
+                  <a:graphic xmlns:a="http://schemas.openxmlformats.org/drawingml/2006/main">
+                    <a:graphicData uri="http://schemas.openxmlformats.org/drawingml/2006/picture">
+                      <pic:pic xmlns:pic="http://schemas.openxmlformats.org/drawingml/2006/picture">
+                        <pic:nvPicPr>
+                          <pic:cNvPr id="3" name="Width.png"/>
+                          <pic:cNvPicPr/>
+                        </pic:nvPicPr>
+                        <pic:blipFill>
+                          <a:blip r:embed="rId7" cstate="print">
+                            <a:extLst>
+                              <a:ext uri="{28A0092B-C50C-407E-A947-70E740481C1C}">
+                                <a14:useLocalDpi xmlns:a14="http://schemas.microsoft.com/office/drawing/2010/main" val="0"/>
+                              </a:ext>
+                            </a:extLst>
+                          </a:blip>
+                          <a:stretch>
+                            <a:fillRect/>
+                          </a:stretch>
+                        </pic:blipFill>
+                        <pic:spPr>
+                          <a:xfrm>
+                            <a:off x="0" y="0"/>
+                            <a:ext cx="3775435" cy="1055143"/>
+                          </a:xfrm>
+                          <a:prstGeom prst="rect">
+                            <a:avLst/>
+                          </a:prstGeom>
+                        </pic:spPr>
+                      </pic:pic>
+                    </a:graphicData>
+                  </a:graphic>
+                </wp:inline>
+              </w:drawing>
             </w:r>
           </w:p>
         </w:tc>
       </w:tr>
     </w:tbl>
     <w:p/>
-    <w:tbl>
-      <w:tblPr>
-        <w:tblStyle w:val="Tabellenraster"/>
-        <w:tblW w:w="0" w:type="auto"/>
-        <w:tblLook w:val="04A0" w:firstRow="1" w:lastRow="0" w:firstColumn="1" w:lastColumn="0" w:noHBand="0" w:noVBand="1"/>
-      </w:tblPr>
-      <w:tblGrid>
-        <w:gridCol w:w="9062"/>
-      </w:tblGrid>
-      <w:tr>
-        <w:tc>
-          <w:tcPr>
-            <w:tcW w:w="9062" w:type="dxa"/>
-          </w:tcPr>
-          <w:p/>
-        </w:tc>
-      </w:tr>
-      <w:tr>
-        <w:tc>
-          <w:tcPr>
-            <w:tcW w:w="9062" w:type="dxa"/>
-          </w:tcPr>
-          <w:p/>
-        </w:tc>
-      </w:tr>
-      <w:tr>
-        <w:tc>
-          <w:tcPr>
-            <w:tcW w:w="9062" w:type="dxa"/>
-          </w:tcPr>
-          <w:p/>
-        </w:tc>
-      </w:tr>
-    </w:tbl>
-    <w:p/>
-    <w:tbl>
-      <w:tblPr>
-        <w:tblStyle w:val="Tabellenraster"/>
-        <w:tblW w:w="13593" w:type="dxa"/>
-        <w:tblLook w:val="04A0" w:firstRow="1" w:lastRow="0" w:firstColumn="1" w:lastColumn="0" w:noHBand="0" w:noVBand="1"/>
-      </w:tblPr>
-      <w:tblGrid>
-        <w:gridCol w:w="4531"/>
-        <w:gridCol w:w="1560"/>
-        <w:gridCol w:w="7502"/>
-      </w:tblGrid>
-      <w:tr>
-        <w:tc>
-          <w:tcPr>
-            <w:tcW w:w="4531" w:type="dxa"/>
-          </w:tcPr>
-          <w:p>
-            <w:r>
-              <w:t>${</w:t>
-            </w:r>
-            <w:proofErr w:type="spellStart"/>
-            <w:r>
-              <w:t>PictureTable</w:t>
-            </w:r>
-            <w:proofErr w:type="spellEnd"/>
-            <w:r>
-              <w:t xml:space="preserve">}  </w:t>
-            </w:r>
-          </w:p>
-        </w:tc>
-        <w:tc>
-          <w:tcPr>
-            <w:tcW w:w="1560" w:type="dxa"/>
-          </w:tcPr>
-          <w:p/>
-        </w:tc>
-        <w:tc>
-          <w:tcPr>
-            <w:tcW w:w="7502" w:type="dxa"/>
-          </w:tcPr>
-          <w:p/>
-        </w:tc>
-      </w:tr>
-      <w:tr>
-        <w:tc>
-          <w:tcPr>
-            <w:tcW w:w="4531" w:type="dxa"/>
-          </w:tcPr>
-          <w:p>
-            <w:r>
-              <w:t>${Project}</w:t>
-            </w:r>
-          </w:p>
-          <w:p>
-            <w:r>
-              <w:t>${Building}</w:t>
-            </w:r>
-            <w:r>
-              <w:br/>
-              <w:t>${Floor}</w:t>
-            </w:r>
-            <w:r>
-              <w:br/>
-              <w:t>${Flat}</w:t>
-            </w:r>
-            <w:r>
-              <w:br/>
-              <w:t>${Room}</w:t>
-            </w:r>
-          </w:p>
-          <w:p>
-            <w:r>
-              <w:t>${Comment}</w:t>
-            </w:r>
-          </w:p>
-        </w:tc>
-        <w:tc>
-          <w:tcPr>
-            <w:tcW w:w="1560" w:type="dxa"/>
-          </w:tcPr>
-          <w:p/>
-        </w:tc>
-        <w:tc>
-          <w:tcPr>
-            <w:tcW w:w="7502" w:type="dxa"/>
-          </w:tcPr>
-          <w:p>
-            <w:r>
-              <w:t>${Picture}</w:t>
-            </w:r>
-          </w:p>
-        </w:tc>
-      </w:tr>
-    </w:tbl>
-    <w:p>
-      <w:bookmarkStart w:id="0" w:name="_GoBack"/>
-      <w:bookmarkEnd w:id="0"/>
-    </w:p>
     <w:sectPr>
-      <w:headerReference w:type="default" r:id="rId6"/>
-      <w:footerReference w:type="default" r:id="rId7"/>
+      <w:headerReference w:type="default" r:id="rId8"/>
+      <w:footerReference w:type="default" r:id="rId9"/>
       <w:pgSz w:w="11906" w:h="16838"/>
       <w:pgMar w:top="1417" w:right="1417" w:bottom="1134" w:left="1417" w:header="708" w:footer="708" w:gutter="0"/>
       <w:cols w:space="708"/>
@@ -580,6 +744,359 @@
     </w:r>
   </w:p>
 </w:hdr>
+</file>
+
+<file path=word/numbering.xml><?xml version="1.0" encoding="utf-8"?>
+<w:numbering xmlns:wpc="http://schemas.microsoft.com/office/word/2010/wordprocessingCanvas" xmlns:cx="http://schemas.microsoft.com/office/drawing/2014/chartex" xmlns:cx1="http://schemas.microsoft.com/office/drawing/2015/9/8/chartex" xmlns:cx2="http://schemas.microsoft.com/office/drawing/2015/10/21/chartex" xmlns:cx3="http://schemas.microsoft.com/office/drawing/2016/5/9/chartex" xmlns:cx4="http://schemas.microsoft.com/office/drawing/2016/5/10/chartex" xmlns:cx5="http://schemas.microsoft.com/office/drawing/2016/5/11/chartex" xmlns:cx6="http://schemas.microsoft.com/office/drawing/2016/5/12/chartex" xmlns:cx7="http://schemas.microsoft.com/office/drawing/2016/5/13/chartex" xmlns:cx8="http://schemas.microsoft.com/office/drawing/2016/5/14/chartex" xmlns:mc="http://schemas.openxmlformats.org/markup-compatibility/2006" xmlns:aink="http://schemas.microsoft.com/office/drawing/2016/ink" xmlns:am3d="http://schemas.microsoft.com/office/drawing/2017/model3d" xmlns:o="urn:schemas-microsoft-com:office:office" xmlns:r="http://schemas.openxmlformats.org/officeDocument/2006/relationships" xmlns:m="http://schemas.openxmlformats.org/officeDocument/2006/math" xmlns:v="urn:schemas-microsoft-com:vml" xmlns:wp14="http://schemas.microsoft.com/office/word/2010/wordprocessingDrawing" xmlns:wp="http://schemas.openxmlformats.org/drawingml/2006/wordprocessingDrawing" xmlns:w10="urn:schemas-microsoft-com:office:word" xmlns:w="http://schemas.openxmlformats.org/wordprocessingml/2006/main" xmlns:w14="http://schemas.microsoft.com/office/word/2010/wordml" xmlns:w15="http://schemas.microsoft.com/office/word/2012/wordml" xmlns:w16cid="http://schemas.microsoft.com/office/word/2016/wordml/cid" xmlns:w16se="http://schemas.microsoft.com/office/word/2015/wordml/symex" xmlns:wpg="http://schemas.microsoft.com/office/word/2010/wordprocessingGroup" xmlns:wpi="http://schemas.microsoft.com/office/word/2010/wordprocessingInk" xmlns:wne="http://schemas.microsoft.com/office/word/2006/wordml" xmlns:wps="http://schemas.microsoft.com/office/word/2010/wordprocessingShape" mc:Ignorable="w14 w15 w16se w16cid wp14">
+  <w:abstractNum w:abstractNumId="0" w15:restartNumberingAfterBreak="0">
+    <w:nsid w:val="58126C83"/>
+    <w:multiLevelType w:val="hybridMultilevel"/>
+    <w:tmpl w:val="76A4F7E0"/>
+    <w:lvl w:ilvl="0" w:tplc="7BF834EC">
+      <w:start w:val="1"/>
+      <w:numFmt w:val="bullet"/>
+      <w:lvlText w:val=""/>
+      <w:lvlJc w:val="left"/>
+      <w:pPr>
+        <w:ind w:left="363" w:hanging="363"/>
+      </w:pPr>
+      <w:rPr>
+        <w:rFonts w:ascii="Symbol" w:hAnsi="Symbol" w:hint="default"/>
+      </w:rPr>
+    </w:lvl>
+    <w:lvl w:ilvl="1" w:tplc="04070003">
+      <w:start w:val="1"/>
+      <w:numFmt w:val="bullet"/>
+      <w:lvlText w:val="o"/>
+      <w:lvlJc w:val="left"/>
+      <w:pPr>
+        <w:ind w:left="1440" w:hanging="360"/>
+      </w:pPr>
+      <w:rPr>
+        <w:rFonts w:ascii="Courier New" w:hAnsi="Courier New" w:cs="Courier New" w:hint="default"/>
+      </w:rPr>
+    </w:lvl>
+    <w:lvl w:ilvl="2" w:tplc="04070005" w:tentative="1">
+      <w:start w:val="1"/>
+      <w:numFmt w:val="bullet"/>
+      <w:lvlText w:val=""/>
+      <w:lvlJc w:val="left"/>
+      <w:pPr>
+        <w:ind w:left="2160" w:hanging="360"/>
+      </w:pPr>
+      <w:rPr>
+        <w:rFonts w:ascii="Wingdings" w:hAnsi="Wingdings" w:hint="default"/>
+      </w:rPr>
+    </w:lvl>
+    <w:lvl w:ilvl="3" w:tplc="04070001" w:tentative="1">
+      <w:start w:val="1"/>
+      <w:numFmt w:val="bullet"/>
+      <w:lvlText w:val=""/>
+      <w:lvlJc w:val="left"/>
+      <w:pPr>
+        <w:ind w:left="2880" w:hanging="360"/>
+      </w:pPr>
+      <w:rPr>
+        <w:rFonts w:ascii="Symbol" w:hAnsi="Symbol" w:hint="default"/>
+      </w:rPr>
+    </w:lvl>
+    <w:lvl w:ilvl="4" w:tplc="04070003" w:tentative="1">
+      <w:start w:val="1"/>
+      <w:numFmt w:val="bullet"/>
+      <w:lvlText w:val="o"/>
+      <w:lvlJc w:val="left"/>
+      <w:pPr>
+        <w:ind w:left="3600" w:hanging="360"/>
+      </w:pPr>
+      <w:rPr>
+        <w:rFonts w:ascii="Courier New" w:hAnsi="Courier New" w:cs="Courier New" w:hint="default"/>
+      </w:rPr>
+    </w:lvl>
+    <w:lvl w:ilvl="5" w:tplc="04070005" w:tentative="1">
+      <w:start w:val="1"/>
+      <w:numFmt w:val="bullet"/>
+      <w:lvlText w:val=""/>
+      <w:lvlJc w:val="left"/>
+      <w:pPr>
+        <w:ind w:left="4320" w:hanging="360"/>
+      </w:pPr>
+      <w:rPr>
+        <w:rFonts w:ascii="Wingdings" w:hAnsi="Wingdings" w:hint="default"/>
+      </w:rPr>
+    </w:lvl>
+    <w:lvl w:ilvl="6" w:tplc="04070001" w:tentative="1">
+      <w:start w:val="1"/>
+      <w:numFmt w:val="bullet"/>
+      <w:lvlText w:val=""/>
+      <w:lvlJc w:val="left"/>
+      <w:pPr>
+        <w:ind w:left="5040" w:hanging="360"/>
+      </w:pPr>
+      <w:rPr>
+        <w:rFonts w:ascii="Symbol" w:hAnsi="Symbol" w:hint="default"/>
+      </w:rPr>
+    </w:lvl>
+    <w:lvl w:ilvl="7" w:tplc="04070003" w:tentative="1">
+      <w:start w:val="1"/>
+      <w:numFmt w:val="bullet"/>
+      <w:lvlText w:val="o"/>
+      <w:lvlJc w:val="left"/>
+      <w:pPr>
+        <w:ind w:left="5760" w:hanging="360"/>
+      </w:pPr>
+      <w:rPr>
+        <w:rFonts w:ascii="Courier New" w:hAnsi="Courier New" w:cs="Courier New" w:hint="default"/>
+      </w:rPr>
+    </w:lvl>
+    <w:lvl w:ilvl="8" w:tplc="04070005" w:tentative="1">
+      <w:start w:val="1"/>
+      <w:numFmt w:val="bullet"/>
+      <w:lvlText w:val=""/>
+      <w:lvlJc w:val="left"/>
+      <w:pPr>
+        <w:ind w:left="6480" w:hanging="360"/>
+      </w:pPr>
+      <w:rPr>
+        <w:rFonts w:ascii="Wingdings" w:hAnsi="Wingdings" w:hint="default"/>
+      </w:rPr>
+    </w:lvl>
+  </w:abstractNum>
+  <w:abstractNum w:abstractNumId="1" w15:restartNumberingAfterBreak="0">
+    <w:nsid w:val="65F10BE6"/>
+    <w:multiLevelType w:val="hybridMultilevel"/>
+    <w:tmpl w:val="6F3CCCFE"/>
+    <w:lvl w:ilvl="0" w:tplc="179651E8">
+      <w:start w:val="1"/>
+      <w:numFmt w:val="bullet"/>
+      <w:lvlText w:val=""/>
+      <w:lvlJc w:val="left"/>
+      <w:pPr>
+        <w:ind w:left="363" w:hanging="363"/>
+      </w:pPr>
+      <w:rPr>
+        <w:rFonts w:ascii="Symbol" w:hAnsi="Symbol" w:hint="default"/>
+      </w:rPr>
+    </w:lvl>
+    <w:lvl w:ilvl="1" w:tplc="04070003">
+      <w:start w:val="1"/>
+      <w:numFmt w:val="bullet"/>
+      <w:lvlText w:val="o"/>
+      <w:lvlJc w:val="left"/>
+      <w:pPr>
+        <w:ind w:left="1440" w:hanging="360"/>
+      </w:pPr>
+      <w:rPr>
+        <w:rFonts w:ascii="Courier New" w:hAnsi="Courier New" w:cs="Courier New" w:hint="default"/>
+      </w:rPr>
+    </w:lvl>
+    <w:lvl w:ilvl="2" w:tplc="04070005" w:tentative="1">
+      <w:start w:val="1"/>
+      <w:numFmt w:val="bullet"/>
+      <w:lvlText w:val=""/>
+      <w:lvlJc w:val="left"/>
+      <w:pPr>
+        <w:ind w:left="2160" w:hanging="360"/>
+      </w:pPr>
+      <w:rPr>
+        <w:rFonts w:ascii="Wingdings" w:hAnsi="Wingdings" w:hint="default"/>
+      </w:rPr>
+    </w:lvl>
+    <w:lvl w:ilvl="3" w:tplc="04070001" w:tentative="1">
+      <w:start w:val="1"/>
+      <w:numFmt w:val="bullet"/>
+      <w:lvlText w:val=""/>
+      <w:lvlJc w:val="left"/>
+      <w:pPr>
+        <w:ind w:left="2880" w:hanging="360"/>
+      </w:pPr>
+      <w:rPr>
+        <w:rFonts w:ascii="Symbol" w:hAnsi="Symbol" w:hint="default"/>
+      </w:rPr>
+    </w:lvl>
+    <w:lvl w:ilvl="4" w:tplc="04070003" w:tentative="1">
+      <w:start w:val="1"/>
+      <w:numFmt w:val="bullet"/>
+      <w:lvlText w:val="o"/>
+      <w:lvlJc w:val="left"/>
+      <w:pPr>
+        <w:ind w:left="3600" w:hanging="360"/>
+      </w:pPr>
+      <w:rPr>
+        <w:rFonts w:ascii="Courier New" w:hAnsi="Courier New" w:cs="Courier New" w:hint="default"/>
+      </w:rPr>
+    </w:lvl>
+    <w:lvl w:ilvl="5" w:tplc="04070005" w:tentative="1">
+      <w:start w:val="1"/>
+      <w:numFmt w:val="bullet"/>
+      <w:lvlText w:val=""/>
+      <w:lvlJc w:val="left"/>
+      <w:pPr>
+        <w:ind w:left="4320" w:hanging="360"/>
+      </w:pPr>
+      <w:rPr>
+        <w:rFonts w:ascii="Wingdings" w:hAnsi="Wingdings" w:hint="default"/>
+      </w:rPr>
+    </w:lvl>
+    <w:lvl w:ilvl="6" w:tplc="04070001" w:tentative="1">
+      <w:start w:val="1"/>
+      <w:numFmt w:val="bullet"/>
+      <w:lvlText w:val=""/>
+      <w:lvlJc w:val="left"/>
+      <w:pPr>
+        <w:ind w:left="5040" w:hanging="360"/>
+      </w:pPr>
+      <w:rPr>
+        <w:rFonts w:ascii="Symbol" w:hAnsi="Symbol" w:hint="default"/>
+      </w:rPr>
+    </w:lvl>
+    <w:lvl w:ilvl="7" w:tplc="04070003" w:tentative="1">
+      <w:start w:val="1"/>
+      <w:numFmt w:val="bullet"/>
+      <w:lvlText w:val="o"/>
+      <w:lvlJc w:val="left"/>
+      <w:pPr>
+        <w:ind w:left="5760" w:hanging="360"/>
+      </w:pPr>
+      <w:rPr>
+        <w:rFonts w:ascii="Courier New" w:hAnsi="Courier New" w:cs="Courier New" w:hint="default"/>
+      </w:rPr>
+    </w:lvl>
+    <w:lvl w:ilvl="8" w:tplc="04070005" w:tentative="1">
+      <w:start w:val="1"/>
+      <w:numFmt w:val="bullet"/>
+      <w:lvlText w:val=""/>
+      <w:lvlJc w:val="left"/>
+      <w:pPr>
+        <w:ind w:left="6480" w:hanging="360"/>
+      </w:pPr>
+      <w:rPr>
+        <w:rFonts w:ascii="Wingdings" w:hAnsi="Wingdings" w:hint="default"/>
+      </w:rPr>
+    </w:lvl>
+  </w:abstractNum>
+  <w:abstractNum w:abstractNumId="2" w15:restartNumberingAfterBreak="0">
+    <w:nsid w:val="73F9799B"/>
+    <w:multiLevelType w:val="hybridMultilevel"/>
+    <w:tmpl w:val="3508FA48"/>
+    <w:lvl w:ilvl="0" w:tplc="04070001">
+      <w:start w:val="1"/>
+      <w:numFmt w:val="bullet"/>
+      <w:lvlText w:val=""/>
+      <w:lvlJc w:val="left"/>
+      <w:pPr>
+        <w:ind w:left="720" w:hanging="360"/>
+      </w:pPr>
+      <w:rPr>
+        <w:rFonts w:ascii="Symbol" w:hAnsi="Symbol" w:hint="default"/>
+      </w:rPr>
+    </w:lvl>
+    <w:lvl w:ilvl="1" w:tplc="32A43150">
+      <w:start w:val="1"/>
+      <w:numFmt w:val="bullet"/>
+      <w:lvlText w:val="o"/>
+      <w:lvlJc w:val="left"/>
+      <w:pPr>
+        <w:ind w:left="720" w:hanging="357"/>
+      </w:pPr>
+      <w:rPr>
+        <w:rFonts w:ascii="Courier New" w:hAnsi="Courier New" w:hint="default"/>
+      </w:rPr>
+    </w:lvl>
+    <w:lvl w:ilvl="2" w:tplc="04070005">
+      <w:start w:val="1"/>
+      <w:numFmt w:val="bullet"/>
+      <w:lvlText w:val=""/>
+      <w:lvlJc w:val="left"/>
+      <w:pPr>
+        <w:ind w:left="2160" w:hanging="360"/>
+      </w:pPr>
+      <w:rPr>
+        <w:rFonts w:ascii="Wingdings" w:hAnsi="Wingdings" w:hint="default"/>
+      </w:rPr>
+    </w:lvl>
+    <w:lvl w:ilvl="3" w:tplc="04070001" w:tentative="1">
+      <w:start w:val="1"/>
+      <w:numFmt w:val="bullet"/>
+      <w:lvlText w:val=""/>
+      <w:lvlJc w:val="left"/>
+      <w:pPr>
+        <w:ind w:left="2880" w:hanging="360"/>
+      </w:pPr>
+      <w:rPr>
+        <w:rFonts w:ascii="Symbol" w:hAnsi="Symbol" w:hint="default"/>
+      </w:rPr>
+    </w:lvl>
+    <w:lvl w:ilvl="4" w:tplc="04070003" w:tentative="1">
+      <w:start w:val="1"/>
+      <w:numFmt w:val="bullet"/>
+      <w:lvlText w:val="o"/>
+      <w:lvlJc w:val="left"/>
+      <w:pPr>
+        <w:ind w:left="3600" w:hanging="360"/>
+      </w:pPr>
+      <w:rPr>
+        <w:rFonts w:ascii="Courier New" w:hAnsi="Courier New" w:cs="Courier New" w:hint="default"/>
+      </w:rPr>
+    </w:lvl>
+    <w:lvl w:ilvl="5" w:tplc="04070005" w:tentative="1">
+      <w:start w:val="1"/>
+      <w:numFmt w:val="bullet"/>
+      <w:lvlText w:val=""/>
+      <w:lvlJc w:val="left"/>
+      <w:pPr>
+        <w:ind w:left="4320" w:hanging="360"/>
+      </w:pPr>
+      <w:rPr>
+        <w:rFonts w:ascii="Wingdings" w:hAnsi="Wingdings" w:hint="default"/>
+      </w:rPr>
+    </w:lvl>
+    <w:lvl w:ilvl="6" w:tplc="04070001" w:tentative="1">
+      <w:start w:val="1"/>
+      <w:numFmt w:val="bullet"/>
+      <w:lvlText w:val=""/>
+      <w:lvlJc w:val="left"/>
+      <w:pPr>
+        <w:ind w:left="5040" w:hanging="360"/>
+      </w:pPr>
+      <w:rPr>
+        <w:rFonts w:ascii="Symbol" w:hAnsi="Symbol" w:hint="default"/>
+      </w:rPr>
+    </w:lvl>
+    <w:lvl w:ilvl="7" w:tplc="04070003" w:tentative="1">
+      <w:start w:val="1"/>
+      <w:numFmt w:val="bullet"/>
+      <w:lvlText w:val="o"/>
+      <w:lvlJc w:val="left"/>
+      <w:pPr>
+        <w:ind w:left="5760" w:hanging="360"/>
+      </w:pPr>
+      <w:rPr>
+        <w:rFonts w:ascii="Courier New" w:hAnsi="Courier New" w:cs="Courier New" w:hint="default"/>
+      </w:rPr>
+    </w:lvl>
+    <w:lvl w:ilvl="8" w:tplc="04070005" w:tentative="1">
+      <w:start w:val="1"/>
+      <w:numFmt w:val="bullet"/>
+      <w:lvlText w:val=""/>
+      <w:lvlJc w:val="left"/>
+      <w:pPr>
+        <w:ind w:left="6480" w:hanging="360"/>
+      </w:pPr>
+      <w:rPr>
+        <w:rFonts w:ascii="Wingdings" w:hAnsi="Wingdings" w:hint="default"/>
+      </w:rPr>
+    </w:lvl>
+  </w:abstractNum>
+  <w:num w:numId="1">
+    <w:abstractNumId w:val="2"/>
+  </w:num>
+  <w:num w:numId="2">
+    <w:abstractNumId w:val="0"/>
+  </w:num>
+  <w:num w:numId="3">
+    <w:abstractNumId w:val="1"/>
+  </w:num>
+</w:numbering>
 </file>
 
 <file path=word/styles.xml><?xml version="1.0" encoding="utf-8"?>
@@ -1070,6 +1587,21 @@
     <w:uiPriority w:val="99"/>
     <w:rsid w:val="0090608F"/>
   </w:style>
+  <w:style w:type="paragraph" w:styleId="Listenabsatz">
+    <w:name w:val="List Paragraph"/>
+    <w:basedOn w:val="Standard"/>
+    <w:uiPriority w:val="34"/>
+    <w:qFormat/>
+    <w:rsid w:val="00F767B6"/>
+    <w:pPr>
+      <w:ind w:left="720"/>
+      <w:contextualSpacing/>
+    </w:pPr>
+    <w:rPr>
+      <w:rFonts w:eastAsiaTheme="minorHAnsi"/>
+      <w:lang w:eastAsia="en-US"/>
+    </w:rPr>
+  </w:style>
 </w:styles>
 </file>
 

</xml_diff>